<commit_message>
changes to my section of paper. Added extra pictures and did table 3 caption separately, since screenshot of table3 didn't fit all
</commit_message>
<xml_diff>
--- a/paper/paper_daniela/paper_my part - v2.docx
+++ b/paper/paper_daniela/paper_my part - v2.docx
@@ -20,7 +20,7 @@
           <w:sz w:val="20"/>
           <w:szCs w:val="20"/>
         </w:rPr>
-        <w:t>Paper #</w:t>
+        <w:t xml:space="preserve">Paper </w:t>
       </w:r>
       <w:r>
         <w:rPr>
@@ -28,9 +28,8 @@
           <w:b/>
           <w:sz w:val="20"/>
           <w:szCs w:val="20"/>
-          <w:highlight w:val="yellow"/>
-        </w:rPr>
-        <w:t>??</w:t>
+        </w:rPr>
+        <w:t>#</w:t>
       </w:r>
       <w:r>
         <w:rPr>
@@ -39,7 +38,25 @@
           <w:sz w:val="20"/>
           <w:szCs w:val="20"/>
         </w:rPr>
-        <w:t xml:space="preserve">: </w:t>
+        <w:t>3</w:t>
+      </w:r>
+      <w:r>
+        <w:rPr>
+          <w:rFonts w:ascii="Times New Roman" w:hAnsi="Times New Roman" w:cs="Times New Roman"/>
+          <w:b/>
+          <w:sz w:val="20"/>
+          <w:szCs w:val="20"/>
+        </w:rPr>
+        <w:t>:</w:t>
+      </w:r>
+      <w:r>
+        <w:rPr>
+          <w:rFonts w:ascii="Times New Roman" w:hAnsi="Times New Roman" w:cs="Times New Roman"/>
+          <w:b/>
+          <w:sz w:val="20"/>
+          <w:szCs w:val="20"/>
+        </w:rPr>
+        <w:t xml:space="preserve"> </w:t>
       </w:r>
       <w:r>
         <w:rPr>
@@ -153,7 +170,23 @@
           <w:sz w:val="20"/>
           <w:szCs w:val="20"/>
         </w:rPr>
-        <w:t>The authors claim that currently, there aren’t any estab</w:t>
+        <w:t>The authors c</w:t>
+      </w:r>
+      <w:r>
+        <w:rPr>
+          <w:rFonts w:ascii="Times New Roman" w:hAnsi="Times New Roman" w:cs="Times New Roman"/>
+          <w:sz w:val="20"/>
+          <w:szCs w:val="20"/>
+        </w:rPr>
+        <w:t>laim that currently, there are no</w:t>
+      </w:r>
+      <w:r>
+        <w:rPr>
+          <w:rFonts w:ascii="Times New Roman" w:hAnsi="Times New Roman" w:cs="Times New Roman"/>
+          <w:sz w:val="20"/>
+          <w:szCs w:val="20"/>
+        </w:rPr>
+        <w:t>t any estab</w:t>
       </w:r>
       <w:r>
         <w:rPr>
@@ -177,24 +210,39 @@
           <w:sz w:val="20"/>
           <w:szCs w:val="20"/>
         </w:rPr>
-        <w:t xml:space="preserve"> For social networks, which are considered to be “online networks which indicate connections between actors in social activities”</w:t>
-      </w:r>
-      <w:r>
-        <w:rPr>
-          <w:rFonts w:ascii="Times New Roman" w:hAnsi="Times New Roman" w:cs="Times New Roman"/>
-          <w:sz w:val="20"/>
-          <w:szCs w:val="20"/>
-        </w:rPr>
-        <w:t xml:space="preserve"> </w:t>
-      </w:r>
-      <w:r>
-        <w:rPr>
-          <w:rFonts w:ascii="Times New Roman" w:hAnsi="Times New Roman" w:cs="Times New Roman"/>
-          <w:sz w:val="20"/>
-          <w:szCs w:val="20"/>
-          <w:highlight w:val="yellow"/>
-        </w:rPr>
-        <w:t>[]</w:t>
+        <w:t xml:space="preserve"> For social networks, which are considered to be “online networks </w:t>
+      </w:r>
+      <w:r>
+        <w:rPr>
+          <w:rFonts w:ascii="Times New Roman" w:hAnsi="Times New Roman" w:cs="Times New Roman"/>
+          <w:sz w:val="20"/>
+          <w:szCs w:val="20"/>
+        </w:rPr>
+        <w:t>which indicate connections between actors in social activities”</w:t>
+      </w:r>
+      <w:r>
+        <w:rPr>
+          <w:rFonts w:ascii="Times New Roman" w:hAnsi="Times New Roman" w:cs="Times New Roman"/>
+          <w:sz w:val="20"/>
+          <w:szCs w:val="20"/>
+        </w:rPr>
+        <w:t xml:space="preserve"> [</w:t>
+      </w:r>
+      <w:r>
+        <w:rPr>
+          <w:rFonts w:ascii="Times New Roman" w:hAnsi="Times New Roman" w:cs="Times New Roman"/>
+          <w:sz w:val="20"/>
+          <w:szCs w:val="20"/>
+        </w:rPr>
+        <w:t>2</w:t>
+      </w:r>
+      <w:r>
+        <w:rPr>
+          <w:rFonts w:ascii="Times New Roman" w:hAnsi="Times New Roman" w:cs="Times New Roman"/>
+          <w:sz w:val="20"/>
+          <w:szCs w:val="20"/>
+        </w:rPr>
+        <w:t>]</w:t>
       </w:r>
       <w:r>
         <w:rPr>
@@ -440,16 +488,23 @@
           <w:sz w:val="20"/>
           <w:szCs w:val="20"/>
         </w:rPr>
-        <w:t xml:space="preserve"> </w:t>
-      </w:r>
-      <w:r>
-        <w:rPr>
-          <w:rFonts w:ascii="Times New Roman" w:hAnsi="Times New Roman" w:cs="Times New Roman"/>
-          <w:sz w:val="20"/>
-          <w:szCs w:val="20"/>
-          <w:highlight w:val="yellow"/>
-        </w:rPr>
-        <w:t>[]</w:t>
+        <w:t xml:space="preserve"> [</w:t>
+      </w:r>
+      <w:r>
+        <w:rPr>
+          <w:rFonts w:ascii="Times New Roman" w:hAnsi="Times New Roman" w:cs="Times New Roman"/>
+          <w:sz w:val="20"/>
+          <w:szCs w:val="20"/>
+        </w:rPr>
+        <w:t>2</w:t>
+      </w:r>
+      <w:r>
+        <w:rPr>
+          <w:rFonts w:ascii="Times New Roman" w:hAnsi="Times New Roman" w:cs="Times New Roman"/>
+          <w:sz w:val="20"/>
+          <w:szCs w:val="20"/>
+        </w:rPr>
+        <w:t>]</w:t>
       </w:r>
       <w:r>
         <w:rPr>
@@ -639,16 +694,23 @@
           <w:sz w:val="20"/>
           <w:szCs w:val="20"/>
         </w:rPr>
-        <w:t xml:space="preserve"> </w:t>
-      </w:r>
-      <w:r>
-        <w:rPr>
-          <w:rFonts w:ascii="Times New Roman" w:hAnsi="Times New Roman" w:cs="Times New Roman"/>
-          <w:sz w:val="20"/>
-          <w:szCs w:val="20"/>
-          <w:highlight w:val="yellow"/>
-        </w:rPr>
-        <w:t>[]</w:t>
+        <w:t xml:space="preserve"> [</w:t>
+      </w:r>
+      <w:r>
+        <w:rPr>
+          <w:rFonts w:ascii="Times New Roman" w:hAnsi="Times New Roman" w:cs="Times New Roman"/>
+          <w:sz w:val="20"/>
+          <w:szCs w:val="20"/>
+        </w:rPr>
+        <w:t>2</w:t>
+      </w:r>
+      <w:r>
+        <w:rPr>
+          <w:rFonts w:ascii="Times New Roman" w:hAnsi="Times New Roman" w:cs="Times New Roman"/>
+          <w:sz w:val="20"/>
+          <w:szCs w:val="20"/>
+        </w:rPr>
+        <w:t>]</w:t>
       </w:r>
       <w:r>
         <w:rPr>
@@ -696,16 +758,23 @@
           <w:sz w:val="20"/>
           <w:szCs w:val="20"/>
         </w:rPr>
-        <w:t xml:space="preserve"> </w:t>
-      </w:r>
-      <w:r>
-        <w:rPr>
-          <w:rFonts w:ascii="Times New Roman" w:hAnsi="Times New Roman" w:cs="Times New Roman"/>
-          <w:sz w:val="20"/>
-          <w:szCs w:val="20"/>
-          <w:highlight w:val="yellow"/>
-        </w:rPr>
-        <w:t>[]</w:t>
+        <w:t xml:space="preserve"> [</w:t>
+      </w:r>
+      <w:r>
+        <w:rPr>
+          <w:rFonts w:ascii="Times New Roman" w:hAnsi="Times New Roman" w:cs="Times New Roman"/>
+          <w:sz w:val="20"/>
+          <w:szCs w:val="20"/>
+        </w:rPr>
+        <w:t>2</w:t>
+      </w:r>
+      <w:r>
+        <w:rPr>
+          <w:rFonts w:ascii="Times New Roman" w:hAnsi="Times New Roman" w:cs="Times New Roman"/>
+          <w:sz w:val="20"/>
+          <w:szCs w:val="20"/>
+        </w:rPr>
+        <w:t>]</w:t>
       </w:r>
       <w:r>
         <w:rPr>
@@ -721,15 +790,7 @@
           <w:sz w:val="20"/>
           <w:szCs w:val="20"/>
         </w:rPr>
-        <w:t xml:space="preserve"> </w:t>
-      </w:r>
-      <w:r>
-        <w:rPr>
-          <w:rFonts w:ascii="Times New Roman" w:hAnsi="Times New Roman" w:cs="Times New Roman"/>
-          <w:sz w:val="20"/>
-          <w:szCs w:val="20"/>
-        </w:rPr>
-        <w:t>T</w:t>
+        <w:t xml:space="preserve"> T</w:t>
       </w:r>
       <w:r>
         <w:rPr>
@@ -769,15 +830,7 @@
           <w:sz w:val="20"/>
           <w:szCs w:val="20"/>
         </w:rPr>
-        <w:t>.</w:t>
-      </w:r>
-      <w:r>
-        <w:rPr>
-          <w:rFonts w:ascii="Times New Roman" w:hAnsi="Times New Roman" w:cs="Times New Roman"/>
-          <w:sz w:val="20"/>
-          <w:szCs w:val="20"/>
-        </w:rPr>
-        <w:t xml:space="preserve"> </w:t>
+        <w:t xml:space="preserve">. </w:t>
       </w:r>
       <w:r>
         <w:rPr>
@@ -908,16 +961,23 @@
           <w:sz w:val="20"/>
           <w:szCs w:val="20"/>
         </w:rPr>
-        <w:t xml:space="preserve"> </w:t>
-      </w:r>
-      <w:r>
-        <w:rPr>
-          <w:rFonts w:ascii="Times New Roman" w:hAnsi="Times New Roman" w:cs="Times New Roman"/>
-          <w:sz w:val="20"/>
-          <w:szCs w:val="20"/>
-          <w:highlight w:val="yellow"/>
-        </w:rPr>
-        <w:t>[]</w:t>
+        <w:t xml:space="preserve"> [</w:t>
+      </w:r>
+      <w:r>
+        <w:rPr>
+          <w:rFonts w:ascii="Times New Roman" w:hAnsi="Times New Roman" w:cs="Times New Roman"/>
+          <w:sz w:val="20"/>
+          <w:szCs w:val="20"/>
+        </w:rPr>
+        <w:t>2</w:t>
+      </w:r>
+      <w:r>
+        <w:rPr>
+          <w:rFonts w:ascii="Times New Roman" w:hAnsi="Times New Roman" w:cs="Times New Roman"/>
+          <w:sz w:val="20"/>
+          <w:szCs w:val="20"/>
+        </w:rPr>
+        <w:t>]</w:t>
       </w:r>
       <w:r>
         <w:rPr>
@@ -997,24 +1057,31 @@
           <w:sz w:val="20"/>
           <w:szCs w:val="20"/>
         </w:rPr>
-        <w:t xml:space="preserve"> </w:t>
-      </w:r>
-      <w:r>
-        <w:rPr>
-          <w:rFonts w:ascii="Times New Roman" w:hAnsi="Times New Roman" w:cs="Times New Roman"/>
-          <w:sz w:val="20"/>
-          <w:szCs w:val="20"/>
-          <w:highlight w:val="yellow"/>
-        </w:rPr>
-        <w:t>[]</w:t>
-      </w:r>
-      <w:r>
-        <w:rPr>
-          <w:rFonts w:ascii="Times New Roman" w:hAnsi="Times New Roman" w:cs="Times New Roman"/>
-          <w:sz w:val="20"/>
-          <w:szCs w:val="20"/>
-        </w:rPr>
-        <w:t>. This capability makes them</w:t>
+        <w:t xml:space="preserve"> [</w:t>
+      </w:r>
+      <w:r>
+        <w:rPr>
+          <w:rFonts w:ascii="Times New Roman" w:hAnsi="Times New Roman" w:cs="Times New Roman"/>
+          <w:sz w:val="20"/>
+          <w:szCs w:val="20"/>
+        </w:rPr>
+        <w:t>2</w:t>
+      </w:r>
+      <w:r>
+        <w:rPr>
+          <w:rFonts w:ascii="Times New Roman" w:hAnsi="Times New Roman" w:cs="Times New Roman"/>
+          <w:sz w:val="20"/>
+          <w:szCs w:val="20"/>
+        </w:rPr>
+        <w:t>]. This capability</w:t>
+      </w:r>
+      <w:r>
+        <w:rPr>
+          <w:rFonts w:ascii="Times New Roman" w:hAnsi="Times New Roman" w:cs="Times New Roman"/>
+          <w:sz w:val="20"/>
+          <w:szCs w:val="20"/>
+        </w:rPr>
+        <w:t xml:space="preserve"> makes them</w:t>
       </w:r>
       <w:r>
         <w:rPr>
@@ -1273,7 +1340,15 @@
           <w:sz w:val="20"/>
           <w:szCs w:val="20"/>
         </w:rPr>
-        <w:t>semantically express individuals and their social networks</w:t>
+        <w:t>semantically express individuals and their social networ</w:t>
+      </w:r>
+      <w:r>
+        <w:rPr>
+          <w:rFonts w:ascii="Times New Roman" w:hAnsi="Times New Roman" w:cs="Times New Roman"/>
+          <w:sz w:val="20"/>
+          <w:szCs w:val="20"/>
+        </w:rPr>
+        <w:t>ks</w:t>
       </w:r>
       <w:r>
         <w:rPr>
@@ -1289,16 +1364,23 @@
           <w:sz w:val="20"/>
           <w:szCs w:val="20"/>
         </w:rPr>
-        <w:t xml:space="preserve"> </w:t>
-      </w:r>
-      <w:r>
-        <w:rPr>
-          <w:rFonts w:ascii="Times New Roman" w:hAnsi="Times New Roman" w:cs="Times New Roman"/>
-          <w:sz w:val="20"/>
-          <w:szCs w:val="20"/>
-          <w:highlight w:val="yellow"/>
-        </w:rPr>
-        <w:t>[]</w:t>
+        <w:t xml:space="preserve"> [</w:t>
+      </w:r>
+      <w:r>
+        <w:rPr>
+          <w:rFonts w:ascii="Times New Roman" w:hAnsi="Times New Roman" w:cs="Times New Roman"/>
+          <w:sz w:val="20"/>
+          <w:szCs w:val="20"/>
+        </w:rPr>
+        <w:t>2</w:t>
+      </w:r>
+      <w:r>
+        <w:rPr>
+          <w:rFonts w:ascii="Times New Roman" w:hAnsi="Times New Roman" w:cs="Times New Roman"/>
+          <w:sz w:val="20"/>
+          <w:szCs w:val="20"/>
+        </w:rPr>
+        <w:t>]</w:t>
       </w:r>
       <w:r>
         <w:rPr>
@@ -4669,16 +4751,23 @@
           <w:sz w:val="20"/>
           <w:szCs w:val="20"/>
         </w:rPr>
-        <w:t xml:space="preserve"> </w:t>
-      </w:r>
-      <w:r>
-        <w:rPr>
-          <w:rFonts w:ascii="Times New Roman" w:hAnsi="Times New Roman" w:cs="Times New Roman"/>
-          <w:sz w:val="20"/>
-          <w:szCs w:val="20"/>
-          <w:highlight w:val="yellow"/>
-        </w:rPr>
-        <w:t>[]</w:t>
+        <w:t xml:space="preserve"> [</w:t>
+      </w:r>
+      <w:r>
+        <w:rPr>
+          <w:rFonts w:ascii="Times New Roman" w:hAnsi="Times New Roman" w:cs="Times New Roman"/>
+          <w:sz w:val="20"/>
+          <w:szCs w:val="20"/>
+        </w:rPr>
+        <w:t>2</w:t>
+      </w:r>
+      <w:r>
+        <w:rPr>
+          <w:rFonts w:ascii="Times New Roman" w:hAnsi="Times New Roman" w:cs="Times New Roman"/>
+          <w:sz w:val="20"/>
+          <w:szCs w:val="20"/>
+        </w:rPr>
+        <w:t>]</w:t>
       </w:r>
       <w:r>
         <w:rPr>
@@ -4821,7 +4910,112 @@
           <w:szCs w:val="20"/>
           <w:highlight w:val="yellow"/>
         </w:rPr>
-        <w:t>[], [], and [].</w:t>
+        <w:t>[</w:t>
+      </w:r>
+      <w:proofErr w:type="spellStart"/>
+      <w:r>
+        <w:rPr>
+          <w:rFonts w:ascii="Times New Roman" w:hAnsi="Times New Roman" w:cs="Times New Roman"/>
+          <w:sz w:val="20"/>
+          <w:szCs w:val="20"/>
+          <w:highlight w:val="yellow"/>
+        </w:rPr>
+        <w:t>skos</w:t>
+      </w:r>
+      <w:proofErr w:type="spellEnd"/>
+      <w:r>
+        <w:rPr>
+          <w:rFonts w:ascii="Times New Roman" w:hAnsi="Times New Roman" w:cs="Times New Roman"/>
+          <w:sz w:val="20"/>
+          <w:szCs w:val="20"/>
+          <w:highlight w:val="yellow"/>
+        </w:rPr>
+        <w:t xml:space="preserve"> source</w:t>
+      </w:r>
+      <w:r>
+        <w:rPr>
+          <w:rFonts w:ascii="Times New Roman" w:hAnsi="Times New Roman" w:cs="Times New Roman"/>
+          <w:sz w:val="20"/>
+          <w:szCs w:val="20"/>
+          <w:highlight w:val="yellow"/>
+        </w:rPr>
+        <w:t>], [</w:t>
+      </w:r>
+      <w:proofErr w:type="spellStart"/>
+      <w:r>
+        <w:rPr>
+          <w:rFonts w:ascii="Times New Roman" w:hAnsi="Times New Roman" w:cs="Times New Roman"/>
+          <w:sz w:val="20"/>
+          <w:szCs w:val="20"/>
+          <w:highlight w:val="yellow"/>
+        </w:rPr>
+        <w:t>foaf</w:t>
+      </w:r>
+      <w:proofErr w:type="spellEnd"/>
+      <w:r>
+        <w:rPr>
+          <w:rFonts w:ascii="Times New Roman" w:hAnsi="Times New Roman" w:cs="Times New Roman"/>
+          <w:sz w:val="20"/>
+          <w:szCs w:val="20"/>
+          <w:highlight w:val="yellow"/>
+        </w:rPr>
+        <w:t xml:space="preserve"> source], </w:t>
+      </w:r>
+      <w:r>
+        <w:rPr>
+          <w:rFonts w:ascii="Times New Roman" w:hAnsi="Times New Roman" w:cs="Times New Roman"/>
+          <w:sz w:val="20"/>
+          <w:szCs w:val="20"/>
+          <w:highlight w:val="yellow"/>
+        </w:rPr>
+        <w:t>[</w:t>
+      </w:r>
+      <w:proofErr w:type="spellStart"/>
+      <w:r>
+        <w:rPr>
+          <w:rFonts w:ascii="Times New Roman" w:hAnsi="Times New Roman" w:cs="Times New Roman"/>
+          <w:sz w:val="20"/>
+          <w:szCs w:val="20"/>
+          <w:highlight w:val="yellow"/>
+        </w:rPr>
+        <w:t>sioc</w:t>
+      </w:r>
+      <w:proofErr w:type="spellEnd"/>
+      <w:r>
+        <w:rPr>
+          <w:rFonts w:ascii="Times New Roman" w:hAnsi="Times New Roman" w:cs="Times New Roman"/>
+          <w:sz w:val="20"/>
+          <w:szCs w:val="20"/>
+          <w:highlight w:val="yellow"/>
+        </w:rPr>
+        <w:t xml:space="preserve"> source</w:t>
+      </w:r>
+      <w:r>
+        <w:rPr>
+          <w:rFonts w:ascii="Times New Roman" w:hAnsi="Times New Roman" w:cs="Times New Roman"/>
+          <w:sz w:val="20"/>
+          <w:szCs w:val="20"/>
+          <w:highlight w:val="yellow"/>
+        </w:rPr>
+        <w:t>]</w:t>
+      </w:r>
+      <w:r>
+        <w:rPr>
+          <w:rFonts w:ascii="Times New Roman" w:hAnsi="Times New Roman" w:cs="Times New Roman"/>
+          <w:sz w:val="20"/>
+          <w:szCs w:val="20"/>
+          <w:highlight w:val="yellow"/>
+        </w:rPr>
+        <w:t>, and [dc source]</w:t>
+      </w:r>
+      <w:r>
+        <w:rPr>
+          <w:rFonts w:ascii="Times New Roman" w:hAnsi="Times New Roman" w:cs="Times New Roman"/>
+          <w:sz w:val="20"/>
+          <w:szCs w:val="20"/>
+          <w:highlight w:val="yellow"/>
+        </w:rPr>
+        <w:t>.</w:t>
       </w:r>
     </w:p>
     <w:p>
@@ -4834,8 +5028,6 @@
           <w:szCs w:val="20"/>
         </w:rPr>
       </w:pPr>
-      <w:bookmarkStart w:id="0" w:name="_GoBack"/>
-      <w:bookmarkEnd w:id="0"/>
     </w:p>
     <w:p>
       <w:pPr>
@@ -14970,7 +15162,7 @@
           <w:sz w:val="20"/>
           <w:szCs w:val="20"/>
         </w:rPr>
-        <w:t>Figure 7</w:t>
+        <w:t>Figure 1</w:t>
       </w:r>
       <w:r>
         <w:rPr>
@@ -15301,7 +15493,16 @@
                                     <w:sz w:val="16"/>
                                     <w:szCs w:val="16"/>
                                   </w:rPr>
-                                  <w:t>Fig. 7 Relationships b</w:t>
+                                  <w:t>Fig. 1</w:t>
+                                </w:r>
+                                <w:r>
+                                  <w:rPr>
+                                    <w:rFonts w:ascii="Times New Roman" w:hAnsi="Times New Roman" w:cs="Times New Roman"/>
+                                    <w:b/>
+                                    <w:sz w:val="16"/>
+                                    <w:szCs w:val="16"/>
+                                  </w:rPr>
+                                  <w:t xml:space="preserve"> Relationships b</w:t>
                                 </w:r>
                                 <w:r>
                                   <w:rPr>
@@ -15383,7 +15584,16 @@
                               <w:sz w:val="16"/>
                               <w:szCs w:val="16"/>
                             </w:rPr>
-                            <w:t>Fig. 7 Relationships b</w:t>
+                            <w:t>Fig. 1</w:t>
+                          </w:r>
+                          <w:r>
+                            <w:rPr>
+                              <w:rFonts w:ascii="Times New Roman" w:hAnsi="Times New Roman" w:cs="Times New Roman"/>
+                              <w:b/>
+                              <w:sz w:val="16"/>
+                              <w:szCs w:val="16"/>
+                            </w:rPr>
+                            <w:t xml:space="preserve"> Relationships b</w:t>
                           </w:r>
                           <w:r>
                             <w:rPr>
@@ -15418,7 +15628,7 @@
                     <o:lock v:ext="edit" aspectratio="t"/>
                   </v:shapetype>
                   <v:shape id="Picture 1" o:spid="_x0000_s1036" type="#_x0000_t75" style="position:absolute;width:27527;height:20624;visibility:visible;mso-wrap-style:square" o:gfxdata="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">
-                    <v:imagedata r:id="rId265" o:title=""/>
+                    <v:imagedata r:id="rId264" o:title=""/>
                     <v:path arrowok="t"/>
                   </v:shape>
                 </v:group>
@@ -15696,7 +15906,23 @@
           <w:sz w:val="20"/>
           <w:szCs w:val="20"/>
         </w:rPr>
-        <w:t>Sources for tables:</w:t>
+        <w:t>Sources for tables</w:t>
+      </w:r>
+      <w:r>
+        <w:rPr>
+          <w:rFonts w:ascii="Times New Roman" w:hAnsi="Times New Roman" w:cs="Times New Roman"/>
+          <w:sz w:val="20"/>
+          <w:szCs w:val="20"/>
+        </w:rPr>
+        <w:t xml:space="preserve"> (these sources are enclosed in [] and highlighted yellow above when mentioning TABLES I to IV)</w:t>
+      </w:r>
+      <w:r>
+        <w:rPr>
+          <w:rFonts w:ascii="Times New Roman" w:hAnsi="Times New Roman" w:cs="Times New Roman"/>
+          <w:sz w:val="20"/>
+          <w:szCs w:val="20"/>
+        </w:rPr>
+        <w:t>:</w:t>
       </w:r>
     </w:p>
     <w:p>
@@ -15709,7 +15935,21 @@
           <w:szCs w:val="20"/>
         </w:rPr>
       </w:pPr>
-      <w:hyperlink r:id="rId266" w:history="1">
+      <w:proofErr w:type="spellStart"/>
+      <w:r>
+        <w:rPr>
+          <w:rFonts w:ascii="Times New Roman" w:hAnsi="Times New Roman" w:cs="Times New Roman"/>
+        </w:rPr>
+        <w:t>Sioc</w:t>
+      </w:r>
+      <w:proofErr w:type="spellEnd"/>
+      <w:r>
+        <w:rPr>
+          <w:rFonts w:ascii="Times New Roman" w:hAnsi="Times New Roman" w:cs="Times New Roman"/>
+        </w:rPr>
+        <w:t xml:space="preserve"> source: </w:t>
+      </w:r>
+      <w:hyperlink r:id="rId265" w:history="1">
         <w:r>
           <w:rPr>
             <w:rStyle w:val="Hyperlink"/>
@@ -15731,7 +15971,21 @@
           <w:szCs w:val="20"/>
         </w:rPr>
       </w:pPr>
-      <w:hyperlink r:id="rId267" w:history="1">
+      <w:proofErr w:type="gramStart"/>
+      <w:r>
+        <w:rPr>
+          <w:rFonts w:ascii="Times New Roman" w:hAnsi="Times New Roman" w:cs="Times New Roman"/>
+        </w:rPr>
+        <w:t>dc</w:t>
+      </w:r>
+      <w:proofErr w:type="gramEnd"/>
+      <w:r>
+        <w:rPr>
+          <w:rFonts w:ascii="Times New Roman" w:hAnsi="Times New Roman" w:cs="Times New Roman"/>
+        </w:rPr>
+        <w:t xml:space="preserve"> source: </w:t>
+      </w:r>
+      <w:hyperlink r:id="rId266" w:history="1">
         <w:r>
           <w:rPr>
             <w:rStyle w:val="Hyperlink"/>
@@ -15742,6 +15996,8 @@
           <w:t>http://dublincore.org/documents/usageguide/elements.shtml</w:t>
         </w:r>
       </w:hyperlink>
+      <w:bookmarkStart w:id="0" w:name="_GoBack"/>
+      <w:bookmarkEnd w:id="0"/>
     </w:p>
     <w:p>
       <w:pPr>
@@ -15753,7 +16009,21 @@
           <w:szCs w:val="20"/>
         </w:rPr>
       </w:pPr>
-      <w:hyperlink r:id="rId268" w:history="1">
+      <w:proofErr w:type="spellStart"/>
+      <w:r>
+        <w:rPr>
+          <w:rFonts w:ascii="Times New Roman" w:hAnsi="Times New Roman" w:cs="Times New Roman"/>
+        </w:rPr>
+        <w:t>Foaf</w:t>
+      </w:r>
+      <w:proofErr w:type="spellEnd"/>
+      <w:r>
+        <w:rPr>
+          <w:rFonts w:ascii="Times New Roman" w:hAnsi="Times New Roman" w:cs="Times New Roman"/>
+        </w:rPr>
+        <w:t xml:space="preserve"> source: </w:t>
+      </w:r>
+      <w:hyperlink r:id="rId267" w:history="1">
         <w:r>
           <w:rPr>
             <w:rStyle w:val="Hyperlink"/>
@@ -15775,7 +16045,21 @@
           <w:szCs w:val="20"/>
         </w:rPr>
       </w:pPr>
-      <w:hyperlink r:id="rId269" w:anchor="classesTitle" w:history="1">
+      <w:proofErr w:type="spellStart"/>
+      <w:r>
+        <w:rPr>
+          <w:rFonts w:ascii="Times New Roman" w:hAnsi="Times New Roman" w:cs="Times New Roman"/>
+        </w:rPr>
+        <w:t>Skos</w:t>
+      </w:r>
+      <w:proofErr w:type="spellEnd"/>
+      <w:r>
+        <w:rPr>
+          <w:rFonts w:ascii="Times New Roman" w:hAnsi="Times New Roman" w:cs="Times New Roman"/>
+        </w:rPr>
+        <w:t xml:space="preserve"> source: </w:t>
+      </w:r>
+      <w:hyperlink r:id="rId268" w:anchor="classesTitle" w:history="1">
         <w:r>
           <w:rPr>
             <w:rStyle w:val="Hyperlink"/>

</xml_diff>